<commit_message>
Few Changes and Addition
</commit_message>
<xml_diff>
--- a/SRS_Group_3.docx
+++ b/SRS_Group_3.docx
@@ -97,25 +97,25 @@
           <w:sz w:val="48"/>
           <w:szCs w:val="48"/>
         </w:rPr>
-        <w:t>Varun Vinayak Joglekar</w:t>
-      </w:r>
-    </w:p>
-    <w:p>
-      <w:pPr>
-        <w:jc w:val="center"/>
+        <w:t xml:space="preserve">Varun </w:t>
+      </w:r>
+      <w:proofErr w:type="spellStart"/>
+      <w:r>
         <w:rPr>
           <w:rFonts w:ascii="Times New Roman" w:hAnsi="Times New Roman"/>
           <w:sz w:val="48"/>
           <w:szCs w:val="48"/>
         </w:rPr>
-      </w:pPr>
+        <w:t>Vinayak</w:t>
+      </w:r>
+      <w:proofErr w:type="spellEnd"/>
       <w:r>
         <w:rPr>
           <w:rFonts w:ascii="Times New Roman" w:hAnsi="Times New Roman"/>
           <w:sz w:val="48"/>
           <w:szCs w:val="48"/>
         </w:rPr>
-        <w:t>Maharshi Sevak</w:t>
+        <w:t xml:space="preserve"> Joglekar</w:t>
       </w:r>
     </w:p>
     <w:p>
@@ -127,32 +127,100 @@
           <w:szCs w:val="48"/>
         </w:rPr>
       </w:pPr>
+      <w:proofErr w:type="spellStart"/>
       <w:r>
         <w:rPr>
           <w:rFonts w:ascii="Times New Roman" w:hAnsi="Times New Roman"/>
           <w:sz w:val="48"/>
           <w:szCs w:val="48"/>
         </w:rPr>
-        <w:t>Sri Harsha Panugothu</w:t>
-      </w:r>
-    </w:p>
-    <w:p>
-      <w:pPr>
-        <w:jc w:val="center"/>
+        <w:t>Maharshi</w:t>
+      </w:r>
+      <w:proofErr w:type="spellEnd"/>
+      <w:r>
         <w:rPr>
           <w:rFonts w:ascii="Times New Roman" w:hAnsi="Times New Roman"/>
           <w:sz w:val="48"/>
           <w:szCs w:val="48"/>
         </w:rPr>
-      </w:pPr>
+        <w:t xml:space="preserve"> </w:t>
+      </w:r>
+      <w:proofErr w:type="spellStart"/>
       <w:r>
         <w:rPr>
           <w:rFonts w:ascii="Times New Roman" w:hAnsi="Times New Roman"/>
           <w:sz w:val="48"/>
           <w:szCs w:val="48"/>
         </w:rPr>
-        <w:t>Lalit Gautam</w:t>
-      </w:r>
+        <w:t>Sevak</w:t>
+      </w:r>
+      <w:proofErr w:type="spellEnd"/>
+    </w:p>
+    <w:p>
+      <w:pPr>
+        <w:jc w:val="center"/>
+        <w:rPr>
+          <w:rFonts w:ascii="Times New Roman" w:hAnsi="Times New Roman"/>
+          <w:sz w:val="48"/>
+          <w:szCs w:val="48"/>
+        </w:rPr>
+      </w:pPr>
+      <w:r>
+        <w:rPr>
+          <w:rFonts w:ascii="Times New Roman" w:hAnsi="Times New Roman"/>
+          <w:sz w:val="48"/>
+          <w:szCs w:val="48"/>
+        </w:rPr>
+        <w:t xml:space="preserve">Sri Harsha </w:t>
+      </w:r>
+      <w:proofErr w:type="spellStart"/>
+      <w:r>
+        <w:rPr>
+          <w:rFonts w:ascii="Times New Roman" w:hAnsi="Times New Roman"/>
+          <w:sz w:val="48"/>
+          <w:szCs w:val="48"/>
+        </w:rPr>
+        <w:t>Panugothu</w:t>
+      </w:r>
+      <w:proofErr w:type="spellEnd"/>
+    </w:p>
+    <w:p>
+      <w:pPr>
+        <w:jc w:val="center"/>
+        <w:rPr>
+          <w:rFonts w:ascii="Times New Roman" w:hAnsi="Times New Roman"/>
+          <w:sz w:val="48"/>
+          <w:szCs w:val="48"/>
+        </w:rPr>
+      </w:pPr>
+      <w:proofErr w:type="spellStart"/>
+      <w:r>
+        <w:rPr>
+          <w:rFonts w:ascii="Times New Roman" w:hAnsi="Times New Roman"/>
+          <w:sz w:val="48"/>
+          <w:szCs w:val="48"/>
+        </w:rPr>
+        <w:t>Lalit</w:t>
+      </w:r>
+      <w:proofErr w:type="spellEnd"/>
+      <w:r>
+        <w:rPr>
+          <w:rFonts w:ascii="Times New Roman" w:hAnsi="Times New Roman"/>
+          <w:sz w:val="48"/>
+          <w:szCs w:val="48"/>
+        </w:rPr>
+        <w:t xml:space="preserve"> </w:t>
+      </w:r>
+      <w:proofErr w:type="spellStart"/>
+      <w:r>
+        <w:rPr>
+          <w:rFonts w:ascii="Times New Roman" w:hAnsi="Times New Roman"/>
+          <w:sz w:val="48"/>
+          <w:szCs w:val="48"/>
+        </w:rPr>
+        <w:t>Gautam</w:t>
+      </w:r>
+      <w:proofErr w:type="spellEnd"/>
     </w:p>
     <w:p>
       <w:pPr>
@@ -823,7 +891,35 @@
         <w:rPr>
           <w:sz w:val="24"/>
         </w:rPr>
-        <w:t>. It will explain the purpose and features of the system, the interfaces of the system, what the system will do, the constraints under which it must operate and how the system will react to external stimuli. This document is intended for both the users and the developers of the system and will be proposed to Prof. Sarika Jalan for its approval.</w:t>
+        <w:t xml:space="preserve">. It will explain the purpose and features of the system, the interfaces of the system, what the system will do, the constraints under which it must operate and how the system will react to external stimuli. This document is intended for both the users and the developers of the system and will be proposed to Prof. </w:t>
+      </w:r>
+      <w:proofErr w:type="spellStart"/>
+      <w:r>
+        <w:rPr>
+          <w:sz w:val="24"/>
+        </w:rPr>
+        <w:t>Sarika</w:t>
+      </w:r>
+      <w:proofErr w:type="spellEnd"/>
+      <w:r>
+        <w:rPr>
+          <w:sz w:val="24"/>
+        </w:rPr>
+        <w:t xml:space="preserve"> </w:t>
+      </w:r>
+      <w:proofErr w:type="spellStart"/>
+      <w:r>
+        <w:rPr>
+          <w:sz w:val="24"/>
+        </w:rPr>
+        <w:t>Jalan</w:t>
+      </w:r>
+      <w:proofErr w:type="spellEnd"/>
+      <w:r>
+        <w:rPr>
+          <w:sz w:val="24"/>
+        </w:rPr>
+        <w:t xml:space="preserve"> for its approval.</w:t>
       </w:r>
     </w:p>
     <w:p>
@@ -913,8 +1009,6 @@
           <w:szCs w:val="24"/>
         </w:rPr>
       </w:pPr>
-      <w:bookmarkStart w:id="10" w:name="_GoBack"/>
-      <w:bookmarkEnd w:id="10"/>
       <w:r>
         <w:rPr>
           <w:sz w:val="24"/>
@@ -939,8 +1033,8 @@
           <w:rFonts w:ascii="Times New Roman" w:hAnsi="Times New Roman"/>
         </w:rPr>
       </w:pPr>
-      <w:bookmarkStart w:id="11" w:name="_Toc77487625"/>
-      <w:bookmarkEnd w:id="11"/>
+      <w:bookmarkStart w:id="10" w:name="_Toc77487625"/>
+      <w:bookmarkEnd w:id="10"/>
       <w:r>
         <w:rPr>
           <w:rFonts w:ascii="Times New Roman" w:hAnsi="Times New Roman"/>
@@ -974,7 +1068,25 @@
           <w:iCs/>
           <w:sz w:val="24"/>
         </w:rPr>
-        <w:t>IEEE Std 830-1998 IEEE Recommended Practice for Software Requirements Specifications.</w:t>
+        <w:t xml:space="preserve">IEEE </w:t>
+      </w:r>
+      <w:proofErr w:type="spellStart"/>
+      <w:r>
+        <w:rPr>
+          <w:i/>
+          <w:iCs/>
+          <w:sz w:val="24"/>
+        </w:rPr>
+        <w:t>Std</w:t>
+      </w:r>
+      <w:proofErr w:type="spellEnd"/>
+      <w:r>
+        <w:rPr>
+          <w:i/>
+          <w:iCs/>
+          <w:sz w:val="24"/>
+        </w:rPr>
+        <w:t xml:space="preserve"> 830-1998 IEEE Recommended Practice for Software Requirements Specifications.</w:t>
       </w:r>
       <w:r>
         <w:rPr>
@@ -1384,7 +1496,23 @@
           <w:sz w:val="24"/>
           <w:szCs w:val="24"/>
         </w:rPr>
-        <w:t>The user provides the input parameters and accordingly Node vs Node plot is generated which depicts the visualization of cluster with an interval of 100 time steps (Can be varied as per the requirement of the user).</w:t>
+        <w:t>The user provides the input parameters and accordingly Node vs Node plot is generated which depicts the visualization of cluster wit</w:t>
+      </w:r>
+      <w:r>
+        <w:rPr>
+          <w:rFonts w:ascii="Times New Roman" w:hAnsi="Times New Roman"/>
+          <w:sz w:val="24"/>
+          <w:szCs w:val="24"/>
+        </w:rPr>
+        <w:t>h an interval of 100 time steps</w:t>
+      </w:r>
+      <w:r>
+        <w:rPr>
+          <w:rFonts w:ascii="Times New Roman" w:hAnsi="Times New Roman"/>
+          <w:sz w:val="24"/>
+          <w:szCs w:val="24"/>
+        </w:rPr>
+        <w:t>.</w:t>
       </w:r>
     </w:p>
     <w:p>
@@ -1453,8 +1581,8 @@
           <w:rFonts w:ascii="Times New Roman" w:hAnsi="Times New Roman"/>
         </w:rPr>
       </w:pPr>
-      <w:bookmarkStart w:id="12" w:name="_Toc77487629"/>
-      <w:bookmarkEnd w:id="12"/>
+      <w:bookmarkStart w:id="11" w:name="_Toc77487629"/>
+      <w:bookmarkEnd w:id="11"/>
       <w:r>
         <w:rPr>
           <w:rFonts w:ascii="Times New Roman" w:hAnsi="Times New Roman"/>
@@ -1483,15 +1611,33 @@
           <w:sz w:val="24"/>
           <w:szCs w:val="24"/>
         </w:rPr>
-        <w:t xml:space="preserve">Use Case </w:t>
-      </w:r>
-      <w:r>
-        <w:rPr>
-          <w:rFonts w:ascii="Times New Roman" w:hAnsi="Times New Roman"/>
-          <w:sz w:val="24"/>
-          <w:szCs w:val="24"/>
-        </w:rPr>
-        <w:t>:: Node vs Node Plot</w:t>
+        <w:t xml:space="preserve">Use </w:t>
+      </w:r>
+      <w:proofErr w:type="gramStart"/>
+      <w:r>
+        <w:rPr>
+          <w:rFonts w:ascii="Times New Roman" w:hAnsi="Times New Roman"/>
+          <w:sz w:val="24"/>
+          <w:szCs w:val="24"/>
+        </w:rPr>
+        <w:t xml:space="preserve">Case </w:t>
+      </w:r>
+      <w:r>
+        <w:rPr>
+          <w:rFonts w:ascii="Times New Roman" w:hAnsi="Times New Roman"/>
+          <w:sz w:val="24"/>
+          <w:szCs w:val="24"/>
+        </w:rPr>
+        <w:t>:</w:t>
+      </w:r>
+      <w:proofErr w:type="gramEnd"/>
+      <w:r>
+        <w:rPr>
+          <w:rFonts w:ascii="Times New Roman" w:hAnsi="Times New Roman"/>
+          <w:sz w:val="24"/>
+          <w:szCs w:val="24"/>
+        </w:rPr>
+        <w:t>: Node vs Node Plot</w:t>
       </w:r>
     </w:p>
     <w:p>
@@ -1568,7 +1714,7 @@
         <w:rPr>
           <w:sz w:val="24"/>
         </w:rPr>
-        <w:t>Path for adjacency matrix and delay matrix file is given.</w:t>
+        <w:t>Adjacency list file should be placed in same folder as the software.</w:t>
       </w:r>
     </w:p>
     <w:p>
@@ -1591,8 +1737,16 @@
     </w:p>
     <w:p>
       <w:pPr>
+        <w:pStyle w:val="ListParagraph"/>
+        <w:numPr>
+          <w:ilvl w:val="0"/>
+          <w:numId w:val="1"/>
+        </w:numPr>
         <w:spacing w:after="0" w:line="240" w:lineRule="auto"/>
       </w:pPr>
+      <w:r>
+        <w:t>The network should be shown in solid dots and cluster points with empty circles.</w:t>
+      </w:r>
     </w:p>
     <w:p>
       <w:pPr>
@@ -1630,8 +1784,21 @@
         <w:rPr>
           <w:sz w:val="24"/>
         </w:rPr>
-        <w:lastRenderedPageBreak/>
-        <w:t>Use Case :: Time evolution plot</w:t>
+        <w:t xml:space="preserve">Use </w:t>
+      </w:r>
+      <w:proofErr w:type="gramStart"/>
+      <w:r>
+        <w:rPr>
+          <w:sz w:val="24"/>
+        </w:rPr>
+        <w:t>Case :</w:t>
+      </w:r>
+      <w:proofErr w:type="gramEnd"/>
+      <w:r>
+        <w:rPr>
+          <w:sz w:val="24"/>
+        </w:rPr>
+        <w:t>: Time evolution plot</w:t>
       </w:r>
     </w:p>
     <w:p>
@@ -1714,7 +1881,7 @@
         <w:rPr>
           <w:sz w:val="24"/>
         </w:rPr>
-        <w:t>Path for adjacency matrix and delay matrix file is given.</w:t>
+        <w:t>Adjacency list file should be placed in same folder as the software.</w:t>
       </w:r>
     </w:p>
     <w:p>
@@ -1756,8 +1923,43 @@
         <w:rPr>
           <w:sz w:val="24"/>
         </w:rPr>
-        <w:t>4. Time evolution plot is displayed.</w:t>
-      </w:r>
+        <w:t xml:space="preserve">4 </w:t>
+      </w:r>
+      <w:r>
+        <w:rPr>
+          <w:sz w:val="24"/>
+        </w:rPr>
+        <w:t>Time evolution plot is displayed.</w:t>
+      </w:r>
+    </w:p>
+    <w:p>
+      <w:pPr>
+        <w:pStyle w:val="ListParagraph"/>
+        <w:numPr>
+          <w:ilvl w:val="0"/>
+          <w:numId w:val="1"/>
+        </w:numPr>
+        <w:spacing w:after="0" w:line="240" w:lineRule="auto"/>
+        <w:rPr>
+          <w:sz w:val="24"/>
+        </w:rPr>
+      </w:pPr>
+      <w:r>
+        <w:rPr>
+          <w:sz w:val="24"/>
+        </w:rPr>
+        <w:t>The points should be showed with empty circles.</w:t>
+      </w:r>
+    </w:p>
+    <w:p>
+      <w:pPr>
+        <w:pStyle w:val="ListParagraph"/>
+        <w:spacing w:after="0" w:line="240" w:lineRule="auto"/>
+        <w:ind w:left="360"/>
+        <w:rPr>
+          <w:sz w:val="24"/>
+        </w:rPr>
+      </w:pPr>
     </w:p>
     <w:p>
       <w:pPr>
@@ -1839,31 +2041,6 @@
         <w:t>.</w:t>
       </w:r>
     </w:p>
-    <w:p>
-      <w:pPr>
-        <w:rPr>
-          <w:rFonts w:ascii="Times New Roman" w:hAnsi="Times New Roman"/>
-          <w:sz w:val="24"/>
-          <w:szCs w:val="24"/>
-        </w:rPr>
-      </w:pPr>
-      <w:r>
-        <w:rPr>
-          <w:rFonts w:ascii="Times New Roman" w:hAnsi="Times New Roman"/>
-          <w:sz w:val="24"/>
-          <w:szCs w:val="24"/>
-        </w:rPr>
-        <w:t>User should also be</w:t>
-      </w:r>
-      <w:r>
-        <w:rPr>
-          <w:rFonts w:ascii="Times New Roman" w:hAnsi="Times New Roman"/>
-          <w:sz w:val="24"/>
-          <w:szCs w:val="24"/>
-        </w:rPr>
-        <w:t xml:space="preserve"> familiar with terminal interface.</w:t>
-      </w:r>
-    </w:p>
     <w:p/>
     <w:p>
       <w:pPr>
@@ -1922,25 +2099,69 @@
         <w:rPr>
           <w:rFonts w:ascii="Times New Roman" w:hAnsi="Times New Roman"/>
         </w:rPr>
-        <w:t>(matplotlib</w:t>
-      </w:r>
+        <w:t>(</w:t>
+      </w:r>
+      <w:proofErr w:type="spellStart"/>
+      <w:r>
+        <w:rPr>
+          <w:rFonts w:ascii="Times New Roman" w:hAnsi="Times New Roman"/>
+        </w:rPr>
+        <w:t>matplotlib</w:t>
+      </w:r>
+      <w:proofErr w:type="spellEnd"/>
       <w:r>
         <w:rPr>
           <w:rFonts w:ascii="Times New Roman" w:hAnsi="Times New Roman"/>
         </w:rPr>
         <w:t xml:space="preserve"> and </w:t>
       </w:r>
-      <w:r>
-        <w:rPr>
-          <w:rFonts w:ascii="Times New Roman" w:hAnsi="Times New Roman"/>
-        </w:rPr>
-        <w:t>numpy)</w:t>
+      <w:proofErr w:type="spellStart"/>
+      <w:r>
+        <w:rPr>
+          <w:rFonts w:ascii="Times New Roman" w:hAnsi="Times New Roman"/>
+        </w:rPr>
+        <w:t>numpy</w:t>
+      </w:r>
+      <w:proofErr w:type="spellEnd"/>
+      <w:r>
+        <w:rPr>
+          <w:rFonts w:ascii="Times New Roman" w:hAnsi="Times New Roman"/>
+        </w:rPr>
+        <w:t>)</w:t>
       </w:r>
       <w:r>
         <w:rPr>
           <w:rFonts w:ascii="Times New Roman" w:hAnsi="Times New Roman"/>
         </w:rPr>
         <w:t>.</w:t>
+      </w:r>
+    </w:p>
+    <w:p>
+      <w:pPr>
+        <w:spacing w:line="480" w:lineRule="auto"/>
+        <w:rPr>
+          <w:rFonts w:ascii="Times New Roman" w:hAnsi="Times New Roman"/>
+        </w:rPr>
+      </w:pPr>
+      <w:r>
+        <w:rPr>
+          <w:rFonts w:ascii="Times New Roman" w:hAnsi="Times New Roman"/>
+        </w:rPr>
+        <w:t xml:space="preserve">Python version should be </w:t>
+      </w:r>
+      <w:r>
+        <w:rPr>
+          <w:rFonts w:ascii="Times New Roman" w:hAnsi="Times New Roman"/>
+        </w:rPr>
+        <w:t xml:space="preserve">&lt;= </w:t>
+      </w:r>
+      <w:bookmarkStart w:id="12" w:name="_GoBack"/>
+      <w:bookmarkEnd w:id="12"/>
+      <w:r>
+        <w:rPr>
+          <w:rFonts w:ascii="Times New Roman" w:hAnsi="Times New Roman"/>
+        </w:rPr>
+        <w:t>2.7.9</w:t>
       </w:r>
     </w:p>
     <w:p>
@@ -2136,6 +2357,7 @@
                 <w:sz w:val="24"/>
               </w:rPr>
             </w:pPr>
+            <w:proofErr w:type="spellStart"/>
             <w:r>
               <w:rPr>
                 <w:b/>
@@ -2144,6 +2366,7 @@
               </w:rPr>
               <w:t>XRef</w:t>
             </w:r>
+            <w:proofErr w:type="spellEnd"/>
           </w:p>
         </w:tc>
         <w:tc>
@@ -2245,7 +2468,7 @@
                 <w:spacing w:val="-3"/>
                 <w:sz w:val="24"/>
               </w:rPr>
-              <w:t>User Pressed Enter Key</w:t>
+              <w:t>Clicks ‘Plot cluster’ button</w:t>
             </w:r>
           </w:p>
         </w:tc>
@@ -2315,7 +2538,7 @@
                 <w:spacing w:val="-3"/>
                 <w:sz w:val="24"/>
               </w:rPr>
-              <w:t>User selects Node vs Node Plot option (Switch Case) and enters necessary input.</w:t>
+              <w:t>enters necessary input</w:t>
             </w:r>
           </w:p>
         </w:tc>
@@ -2388,7 +2611,23 @@
                 <w:spacing w:val="-3"/>
                 <w:sz w:val="24"/>
               </w:rPr>
-              <w:t>State values of nodes are computed for 100 time steps and appropriate plot is generated using matplotlib.</w:t>
+              <w:t xml:space="preserve">State values of nodes are computed for 100 time steps and appropriate plot is generated using </w:t>
+            </w:r>
+            <w:proofErr w:type="spellStart"/>
+            <w:r>
+              <w:rPr>
+                <w:spacing w:val="-3"/>
+                <w:sz w:val="24"/>
+              </w:rPr>
+              <w:t>matplotlib</w:t>
+            </w:r>
+            <w:proofErr w:type="spellEnd"/>
+            <w:r>
+              <w:rPr>
+                <w:spacing w:val="-3"/>
+                <w:sz w:val="24"/>
+              </w:rPr>
+              <w:t>.</w:t>
             </w:r>
           </w:p>
         </w:tc>
@@ -2597,6 +2836,7 @@
                 <w:sz w:val="24"/>
               </w:rPr>
             </w:pPr>
+            <w:proofErr w:type="spellStart"/>
             <w:r>
               <w:rPr>
                 <w:b/>
@@ -2605,6 +2845,7 @@
               </w:rPr>
               <w:t>XRef</w:t>
             </w:r>
+            <w:proofErr w:type="spellEnd"/>
           </w:p>
         </w:tc>
         <w:tc>
@@ -2706,7 +2947,7 @@
                 <w:spacing w:val="-3"/>
                 <w:sz w:val="24"/>
               </w:rPr>
-              <w:t>User Pressed Enter Key</w:t>
+              <w:t>Clicks ‘Plot Time series’ button</w:t>
             </w:r>
           </w:p>
         </w:tc>
@@ -2776,7 +3017,14 @@
                 <w:spacing w:val="-3"/>
                 <w:sz w:val="24"/>
               </w:rPr>
-              <w:t>User selects Time Evolution Plot option (Switch Case) and enters set of points to be observed.</w:t>
+              <w:t xml:space="preserve">User </w:t>
+            </w:r>
+            <w:r>
+              <w:rPr>
+                <w:spacing w:val="-3"/>
+                <w:sz w:val="24"/>
+              </w:rPr>
+              <w:t>enters set of points to be observed.</w:t>
             </w:r>
           </w:p>
         </w:tc>
@@ -2849,7 +3097,23 @@
                 <w:spacing w:val="-3"/>
                 <w:sz w:val="24"/>
               </w:rPr>
-              <w:t>State values of nodes are computed and x(t) vs t plot is generated using matplotlib.</w:t>
+              <w:t xml:space="preserve">State values of nodes are computed and x(t) vs t plot is generated using </w:t>
+            </w:r>
+            <w:proofErr w:type="spellStart"/>
+            <w:r>
+              <w:rPr>
+                <w:spacing w:val="-3"/>
+                <w:sz w:val="24"/>
+              </w:rPr>
+              <w:t>matplotlib</w:t>
+            </w:r>
+            <w:proofErr w:type="spellEnd"/>
+            <w:r>
+              <w:rPr>
+                <w:spacing w:val="-3"/>
+                <w:sz w:val="24"/>
+              </w:rPr>
+              <w:t>.</w:t>
             </w:r>
           </w:p>
         </w:tc>
@@ -3874,6 +4138,20 @@
     <w:name w:val="Table Heading"/>
     <w:basedOn w:val="TableContents"/>
   </w:style>
+  <w:style w:type="paragraph" w:styleId="ListParagraph">
+    <w:name w:val="List Paragraph"/>
+    <w:basedOn w:val="Normal"/>
+    <w:uiPriority w:val="34"/>
+    <w:qFormat/>
+    <w:rsid w:val="005F40FF"/>
+    <w:pPr>
+      <w:ind w:left="720"/>
+      <w:contextualSpacing/>
+    </w:pPr>
+    <w:rPr>
+      <w:rFonts w:cs="Mangal"/>
+    </w:rPr>
+  </w:style>
 </w:styles>
 </file>
 

</xml_diff>